<commit_message>
action & review insert
</commit_message>
<xml_diff>
--- a/sex masters.docx
+++ b/sex masters.docx
@@ -1245,54 +1245,6 @@
           <w:p>
             <w:proofErr w:type="spellStart"/>
             <w:r>
-              <w:t>staff_role_id</w:t>
-            </w:r>
-            <w:proofErr w:type="spellEnd"/>
-          </w:p>
-        </w:tc>
-        <w:tc>
-          <w:tcPr>
-            <w:tcW w:w="2337" w:type="dxa"/>
-          </w:tcPr>
-          <w:p>
-            <w:r>
-              <w:t>NUMBER(3)</w:t>
-            </w:r>
-          </w:p>
-        </w:tc>
-        <w:tc>
-          <w:tcPr>
-            <w:tcW w:w="2338" w:type="dxa"/>
-          </w:tcPr>
-          <w:p>
-            <w:r>
-              <w:t>PK(</w:t>
-            </w:r>
-            <w:proofErr w:type="spellStart"/>
-            <w:r>
-              <w:t>pk_staff_role</w:t>
-            </w:r>
-            <w:proofErr w:type="spellEnd"/>
-            <w:r>
-              <w:t>)</w:t>
-            </w:r>
-          </w:p>
-        </w:tc>
-        <w:tc>
-          <w:tcPr>
-            <w:tcW w:w="2338" w:type="dxa"/>
-          </w:tcPr>
-          <w:p/>
-        </w:tc>
-      </w:tr>
-      <w:tr>
-        <w:tc>
-          <w:tcPr>
-            <w:tcW w:w="2337" w:type="dxa"/>
-          </w:tcPr>
-          <w:p>
-            <w:proofErr w:type="spellStart"/>
-            <w:r>
               <w:t>staff_id</w:t>
             </w:r>
             <w:proofErr w:type="spellEnd"/>
@@ -1611,7 +1563,13 @@
           </w:tcPr>
           <w:p>
             <w:r>
-              <w:t>VARCHAR2(69)</w:t>
+              <w:t>VARCHAR2(</w:t>
+            </w:r>
+            <w:r>
+              <w:t>20</w:t>
+            </w:r>
+            <w:r>
+              <w:t>)</w:t>
             </w:r>
           </w:p>
         </w:tc>

</xml_diff>